<commit_message>
Added FormFieldDate class; added edit & new library item functionality
</commit_message>
<xml_diff>
--- a/docs/OwnNotes.docx
+++ b/docs/OwnNotes.docx
@@ -217,8 +217,6 @@
       <w:r>
         <w:t>ea</w:t>
       </w:r>
-      <w:bookmarkStart w:id="0" w:name="_GoBack"/>
-      <w:bookmarkEnd w:id="0"/>
       <w:proofErr w:type="spellEnd"/>
       <w:r>
         <w:t xml:space="preserve"> -</w:t>
@@ -294,7 +292,33 @@
           <w:rPr>
             <w:rStyle w:val="Hyperlink"/>
           </w:rPr>
-          <w:t>http://www.javapractices.com/topic/TopicAction.do?Id=79</w:t>
+          <w:t>http://www.jav</w:t>
+        </w:r>
+        <w:r>
+          <w:rPr>
+            <w:rStyle w:val="Hyperlink"/>
+          </w:rPr>
+          <w:t>a</w:t>
+        </w:r>
+        <w:r>
+          <w:rPr>
+            <w:rStyle w:val="Hyperlink"/>
+          </w:rPr>
+          <w:t>practices.com/topic/To</w:t>
+        </w:r>
+        <w:bookmarkStart w:id="0" w:name="_GoBack"/>
+        <w:bookmarkEnd w:id="0"/>
+        <w:r>
+          <w:rPr>
+            <w:rStyle w:val="Hyperlink"/>
+          </w:rPr>
+          <w:t>p</w:t>
+        </w:r>
+        <w:r>
+          <w:rPr>
+            <w:rStyle w:val="Hyperlink"/>
+          </w:rPr>
+          <w:t>icAction.do?Id=79</w:t>
         </w:r>
       </w:hyperlink>
     </w:p>
@@ -774,7 +798,6 @@
         <w:t>supposed to remove tracked file but didn’t work)</w:t>
       </w:r>
     </w:p>
-    <w:p/>
     <w:p/>
     <w:sectPr>
       <w:pgSz w:w="11906" w:h="16838"/>
@@ -1089,6 +1112,18 @@
       <w:u w:val="single"/>
     </w:rPr>
   </w:style>
+  <w:style w:type="character" w:styleId="FollowedHyperlink">
+    <w:name w:val="FollowedHyperlink"/>
+    <w:basedOn w:val="DefaultParagraphFont"/>
+    <w:uiPriority w:val="99"/>
+    <w:semiHidden/>
+    <w:unhideWhenUsed/>
+    <w:rsid w:val="0080145B"/>
+    <w:rPr>
+      <w:color w:val="800080" w:themeColor="followedHyperlink"/>
+      <w:u w:val="single"/>
+    </w:rPr>
+  </w:style>
 </w:styles>
 </file>
 
@@ -1298,6 +1333,18 @@
     <w:rsid w:val="00F43FCF"/>
     <w:rPr>
       <w:color w:val="0000FF"/>
+      <w:u w:val="single"/>
+    </w:rPr>
+  </w:style>
+  <w:style w:type="character" w:styleId="FollowedHyperlink">
+    <w:name w:val="FollowedHyperlink"/>
+    <w:basedOn w:val="DefaultParagraphFont"/>
+    <w:uiPriority w:val="99"/>
+    <w:semiHidden/>
+    <w:unhideWhenUsed/>
+    <w:rsid w:val="0080145B"/>
+    <w:rPr>
+      <w:color w:val="800080" w:themeColor="followedHyperlink"/>
       <w:u w:val="single"/>
     </w:rPr>
   </w:style>

</xml_diff>

<commit_message>
Added more git commands
</commit_message>
<xml_diff>
--- a/docs/OwnNotes.docx
+++ b/docs/OwnNotes.docx
@@ -29,15 +29,7 @@
     </w:p>
     <w:p>
       <w:r>
-        <w:t xml:space="preserve">Excellent first steps in Eclipse </w:t>
-      </w:r>
-      <w:proofErr w:type="gramStart"/>
-      <w:r>
-        <w:t>tutorial :</w:t>
-      </w:r>
-      <w:proofErr w:type="gramEnd"/>
-      <w:r>
-        <w:t xml:space="preserve"> </w:t>
+        <w:t xml:space="preserve">Excellent first steps in Eclipse tutorial : </w:t>
       </w:r>
       <w:hyperlink r:id="rId6" w:anchor="firstjava" w:history="1">
         <w:r>
@@ -59,6 +51,8 @@
       </w:hyperlink>
     </w:p>
     <w:p/>
+    <w:p/>
+    <w:p/>
     <w:p>
       <w:r>
         <w:t>To run the project from outside the Eclipse IDE:</w:t>
@@ -169,21 +163,8 @@
         </w:numPr>
       </w:pPr>
       <w:r>
-        <w:t>C:\johnwarde\java\library\bin&gt;java -</w:t>
-      </w:r>
-      <w:proofErr w:type="spellStart"/>
-      <w:r>
-        <w:t>classpath</w:t>
-      </w:r>
-      <w:proofErr w:type="spellEnd"/>
-      <w:r>
-        <w:t xml:space="preserve"> library.jar </w:t>
-      </w:r>
-      <w:proofErr w:type="spellStart"/>
-      <w:r>
-        <w:t>library.Library</w:t>
-      </w:r>
-      <w:proofErr w:type="spellEnd"/>
+        <w:t>C:\johnwarde\java\library\bin&gt;java -classpath library.jar library.Library</w:t>
+      </w:r>
     </w:p>
     <w:p>
       <w:pPr>
@@ -194,15 +175,7 @@
         </w:numPr>
       </w:pPr>
       <w:r>
-        <w:t xml:space="preserve">OR from </w:t>
-      </w:r>
-      <w:proofErr w:type="spellStart"/>
-      <w:r>
-        <w:t>src</w:t>
-      </w:r>
-      <w:proofErr w:type="spellEnd"/>
-      <w:r>
-        <w:t xml:space="preserve"> folder while in GIT Bash</w:t>
+        <w:t>OR from src folder while in GIT Bash</w:t>
       </w:r>
       <w:r>
         <w:br/>
@@ -211,32 +184,13 @@
         <w:t>java</w:t>
       </w:r>
       <w:r>
-        <w:t xml:space="preserve"> -</w:t>
-      </w:r>
-      <w:proofErr w:type="spellStart"/>
-      <w:r>
-        <w:t>ea</w:t>
-      </w:r>
-      <w:proofErr w:type="spellEnd"/>
-      <w:r>
-        <w:t xml:space="preserve"> -</w:t>
-      </w:r>
-      <w:proofErr w:type="spellStart"/>
-      <w:proofErr w:type="gramStart"/>
-      <w:r>
-        <w:t>classpath</w:t>
-      </w:r>
-      <w:proofErr w:type="spellEnd"/>
-      <w:r>
-        <w:t xml:space="preserve"> ..</w:t>
-      </w:r>
-      <w:proofErr w:type="gramEnd"/>
-      <w:r>
-        <w:t>/../bin/library.jar library.Library</w:t>
-      </w:r>
-    </w:p>
-    <w:p>
-      <w:proofErr w:type="gramStart"/>
+        <w:t xml:space="preserve"> -ea</w:t>
+      </w:r>
+      <w:r>
+        <w:t xml:space="preserve"> -classpath ../../bin/library.jar library.Library</w:t>
+      </w:r>
+    </w:p>
+    <w:p>
       <w:r>
         <w:t>When you get a “</w:t>
       </w:r>
@@ -245,15 +199,7 @@
           <w:i/>
           <w:color w:val="C0504D" w:themeColor="accent2"/>
         </w:rPr>
-        <w:t>JAR creation failed.</w:t>
-      </w:r>
-      <w:proofErr w:type="gramEnd"/>
-      <w:r>
-        <w:rPr>
-          <w:i/>
-          <w:color w:val="C0504D" w:themeColor="accent2"/>
-        </w:rPr>
-        <w:t xml:space="preserve"> See details for additional information. Resource is out of sync with the file system</w:t>
+        <w:t>JAR creation failed. See details for additional information. Resource is out of sync with the file system</w:t>
       </w:r>
       <w:r>
         <w:t>” error message you need to right-click-&gt;refresh on the reported resource, this is usually the Word documents that get edited outside Eclipse</w:t>
@@ -292,33 +238,7 @@
           <w:rPr>
             <w:rStyle w:val="Hyperlink"/>
           </w:rPr>
-          <w:t>http://www.jav</w:t>
-        </w:r>
-        <w:r>
-          <w:rPr>
-            <w:rStyle w:val="Hyperlink"/>
-          </w:rPr>
-          <w:t>a</w:t>
-        </w:r>
-        <w:r>
-          <w:rPr>
-            <w:rStyle w:val="Hyperlink"/>
-          </w:rPr>
-          <w:t>practices.com/topic/To</w:t>
-        </w:r>
-        <w:bookmarkStart w:id="0" w:name="_GoBack"/>
-        <w:bookmarkEnd w:id="0"/>
-        <w:r>
-          <w:rPr>
-            <w:rStyle w:val="Hyperlink"/>
-          </w:rPr>
-          <w:t>p</w:t>
-        </w:r>
-        <w:r>
-          <w:rPr>
-            <w:rStyle w:val="Hyperlink"/>
-          </w:rPr>
-          <w:t>icAction.do?Id=79</w:t>
+          <w:t>http://www.javapractices.com/topic/TopicAction.do?Id=79</w:t>
         </w:r>
       </w:hyperlink>
     </w:p>
@@ -360,66 +280,21 @@
         <w:rPr>
           <w:b/>
         </w:rPr>
-        <w:t xml:space="preserve">GIT – initial </w:t>
-      </w:r>
-      <w:proofErr w:type="spellStart"/>
-      <w:r>
-        <w:rPr>
-          <w:b/>
-        </w:rPr>
-        <w:t>config</w:t>
-      </w:r>
-      <w:proofErr w:type="spellEnd"/>
-    </w:p>
-    <w:p>
-      <w:proofErr w:type="gramStart"/>
-      <w:r>
-        <w:t>git</w:t>
-      </w:r>
-      <w:proofErr w:type="gramEnd"/>
-      <w:r>
-        <w:t xml:space="preserve"> </w:t>
-      </w:r>
-      <w:proofErr w:type="spellStart"/>
-      <w:r>
-        <w:t>config</w:t>
-      </w:r>
-      <w:proofErr w:type="spellEnd"/>
-      <w:r>
-        <w:t xml:space="preserve"> </w:t>
-      </w:r>
-      <w:r>
-        <w:t xml:space="preserve">--global user.name "John </w:t>
-      </w:r>
-      <w:proofErr w:type="spellStart"/>
-      <w:r>
-        <w:t>Warde</w:t>
-      </w:r>
-      <w:proofErr w:type="spellEnd"/>
-      <w:r>
-        <w:t>"</w:t>
-      </w:r>
-      <w:r>
-        <w:br/>
-      </w:r>
-      <w:r>
-        <w:t xml:space="preserve">git </w:t>
-      </w:r>
-      <w:proofErr w:type="spellStart"/>
-      <w:r>
-        <w:t>config</w:t>
-      </w:r>
-      <w:proofErr w:type="spellEnd"/>
-      <w:r>
-        <w:t xml:space="preserve"> --global </w:t>
-      </w:r>
-      <w:proofErr w:type="spellStart"/>
-      <w:r>
-        <w:t>user.email</w:t>
-      </w:r>
-      <w:proofErr w:type="spellEnd"/>
-      <w:r>
-        <w:t xml:space="preserve"> </w:t>
+        <w:t>GIT – initial config</w:t>
+      </w:r>
+    </w:p>
+    <w:p>
+      <w:r>
+        <w:t xml:space="preserve">git config </w:t>
+      </w:r>
+      <w:r>
+        <w:t>--global user.name "John Warde"</w:t>
+      </w:r>
+      <w:r>
+        <w:br/>
+      </w:r>
+      <w:r>
+        <w:t xml:space="preserve">git config --global user.email </w:t>
       </w:r>
       <w:hyperlink r:id="rId12" w:history="1">
         <w:r>
@@ -431,34 +306,16 @@
       </w:hyperlink>
       <w:r>
         <w:br/>
-        <w:t>cd ~/.</w:t>
-      </w:r>
-      <w:proofErr w:type="spellStart"/>
-      <w:r>
-        <w:t>ssh</w:t>
-      </w:r>
-      <w:proofErr w:type="spellEnd"/>
-      <w:r>
-        <w:br/>
-      </w:r>
-      <w:proofErr w:type="spellStart"/>
-      <w:r>
-        <w:t>ssh-keygen</w:t>
-      </w:r>
-      <w:proofErr w:type="spellEnd"/>
-      <w:r>
-        <w:t xml:space="preserve"> -</w:t>
-      </w:r>
-      <w:r>
-        <w:t xml:space="preserve">t </w:t>
-      </w:r>
-      <w:proofErr w:type="spellStart"/>
-      <w:r>
-        <w:t>rsa</w:t>
-      </w:r>
-      <w:proofErr w:type="spellEnd"/>
-      <w:r>
-        <w:t xml:space="preserve"> -C </w:t>
+        <w:t>cd ~/.ssh</w:t>
+      </w:r>
+      <w:r>
+        <w:br/>
+      </w:r>
+      <w:r>
+        <w:t>ssh-keygen -</w:t>
+      </w:r>
+      <w:r>
+        <w:t xml:space="preserve">t rsa -C </w:t>
       </w:r>
       <w:hyperlink r:id="rId13" w:history="1">
         <w:r>
@@ -471,83 +328,26 @@
       <w:r>
         <w:br/>
       </w:r>
-      <w:proofErr w:type="spellStart"/>
-      <w:r>
-        <w:t>ls</w:t>
-      </w:r>
-      <w:proofErr w:type="spellEnd"/>
-      <w:r>
-        <w:t xml:space="preserve"> -l</w:t>
-      </w:r>
-      <w:r>
-        <w:t xml:space="preserve"> /c/Users/</w:t>
-      </w:r>
-      <w:proofErr w:type="spellStart"/>
-      <w:r>
-        <w:t>johnwarde</w:t>
-      </w:r>
-      <w:proofErr w:type="spellEnd"/>
-      <w:r>
-        <w:t>/.</w:t>
-      </w:r>
-      <w:proofErr w:type="spellStart"/>
-      <w:r>
-        <w:t>ssh</w:t>
-      </w:r>
-      <w:proofErr w:type="spellEnd"/>
-      <w:r>
-        <w:t>/</w:t>
-      </w:r>
-      <w:proofErr w:type="spellStart"/>
-      <w:r>
-        <w:t>id_rsa</w:t>
-      </w:r>
-      <w:proofErr w:type="spellEnd"/>
-      <w:r>
-        <w:br/>
-      </w:r>
-      <w:proofErr w:type="spellStart"/>
-      <w:r>
-        <w:t>ls</w:t>
-      </w:r>
-      <w:proofErr w:type="spellEnd"/>
-      <w:r>
-        <w:t xml:space="preserve"> -l</w:t>
-      </w:r>
-      <w:r>
-        <w:t xml:space="preserve"> /c/Users/</w:t>
-      </w:r>
-      <w:proofErr w:type="spellStart"/>
-      <w:r>
-        <w:t>johnwarde</w:t>
-      </w:r>
-      <w:proofErr w:type="spellEnd"/>
-      <w:r>
-        <w:t>/.</w:t>
-      </w:r>
-      <w:proofErr w:type="spellStart"/>
-      <w:r>
-        <w:t>ssh</w:t>
-      </w:r>
-      <w:proofErr w:type="spellEnd"/>
-      <w:r>
-        <w:t>/</w:t>
-      </w:r>
-      <w:proofErr w:type="spellStart"/>
-      <w:r>
-        <w:t>id_rsa</w:t>
-      </w:r>
-      <w:proofErr w:type="spellEnd"/>
-      <w:r>
-        <w:br/>
-      </w:r>
-      <w:proofErr w:type="spellStart"/>
-      <w:r>
-        <w:t>ssh</w:t>
-      </w:r>
-      <w:proofErr w:type="spellEnd"/>
-      <w:r>
-        <w:t xml:space="preserve"> -T git@github.com</w:t>
+      <w:r>
+        <w:t>ls -l</w:t>
+      </w:r>
+      <w:r>
+        <w:t xml:space="preserve"> /c/Users/johnwarde/.ssh/id_rsa</w:t>
+      </w:r>
+      <w:r>
+        <w:br/>
+      </w:r>
+      <w:r>
+        <w:t>ls -l</w:t>
+      </w:r>
+      <w:r>
+        <w:t xml:space="preserve"> /c/Users/johnwarde/.ssh/id_rsa</w:t>
+      </w:r>
+      <w:r>
+        <w:br/>
+      </w:r>
+      <w:r>
+        <w:t>ssh -T git@github.com</w:t>
       </w:r>
     </w:p>
     <w:p/>
@@ -565,23 +365,13 @@
       </w:r>
     </w:p>
     <w:p>
-      <w:proofErr w:type="gramStart"/>
-      <w:r>
-        <w:t>cd</w:t>
-      </w:r>
-      <w:proofErr w:type="gramEnd"/>
-      <w:r>
-        <w:t xml:space="preserve"> C:/Users/johnwarde/Downloads/johnwarde/library</w:t>
-      </w:r>
-      <w:r>
-        <w:br/>
-        <w:t xml:space="preserve">git </w:t>
-      </w:r>
-      <w:proofErr w:type="spellStart"/>
-      <w:r>
-        <w:t>init</w:t>
-      </w:r>
-      <w:proofErr w:type="spellEnd"/>
+      <w:r>
+        <w:t>cd C:/Users/johnwarde/Downloads/johnwarde/library</w:t>
+      </w:r>
+      <w:r>
+        <w:br/>
+        <w:t>git init</w:t>
+      </w:r>
       <w:r>
         <w:br/>
         <w:t>git status</w:t>
@@ -594,15 +384,7 @@
         <w:br/>
       </w:r>
       <w:r>
-        <w:t>git add .   (</w:t>
-      </w:r>
-      <w:proofErr w:type="gramStart"/>
-      <w:r>
-        <w:t>add</w:t>
-      </w:r>
-      <w:proofErr w:type="gramEnd"/>
-      <w:r>
-        <w:t xml:space="preserve"> everything in current directory)</w:t>
+        <w:t>git add .   (add everything in current directory)</w:t>
       </w:r>
       <w:r>
         <w:br/>
@@ -617,23 +399,7 @@
         <w:br/>
       </w:r>
       <w:r>
-        <w:t xml:space="preserve">git remote add origin </w:t>
-      </w:r>
-      <w:proofErr w:type="spellStart"/>
-      <w:r>
-        <w:t>git@github.com:johnwarde</w:t>
-      </w:r>
-      <w:proofErr w:type="spellEnd"/>
-      <w:r>
-        <w:t>/</w:t>
-      </w:r>
-      <w:proofErr w:type="spellStart"/>
-      <w:r>
-        <w:t>library.git</w:t>
-      </w:r>
-      <w:proofErr w:type="spellEnd"/>
-      <w:r>
-        <w:t xml:space="preserve">   (links to repository at github.com)</w:t>
+        <w:t>git remote add origin git@github.com:johnwarde/library.git   (links to repository at github.com)</w:t>
       </w:r>
       <w:r>
         <w:br/>
@@ -656,13 +422,8 @@
       </w:r>
     </w:p>
     <w:p>
-      <w:proofErr w:type="gramStart"/>
-      <w:r>
-        <w:t>git</w:t>
-      </w:r>
-      <w:proofErr w:type="gramEnd"/>
-      <w:r>
-        <w:t xml:space="preserve"> status</w:t>
+      <w:r>
+        <w:t>git status</w:t>
       </w:r>
       <w:r>
         <w:br/>
@@ -670,47 +431,36 @@
       </w:r>
       <w:r>
         <w:br/>
-        <w:t xml:space="preserve">git add </w:t>
-      </w:r>
-      <w:proofErr w:type="spellStart"/>
-      <w:r>
-        <w:t>src</w:t>
-      </w:r>
-      <w:proofErr w:type="spellEnd"/>
-      <w:r>
-        <w:t>/library/Book.java</w:t>
-      </w:r>
-      <w:r>
-        <w:br/>
-      </w:r>
-      <w:r>
-        <w:t xml:space="preserve">git add </w:t>
-      </w:r>
-      <w:proofErr w:type="spellStart"/>
-      <w:r>
-        <w:t>src</w:t>
-      </w:r>
-      <w:proofErr w:type="spellEnd"/>
-      <w:r>
-        <w:t>/library/Library.java</w:t>
-      </w:r>
-      <w:r>
-        <w:br/>
-      </w:r>
-      <w:r>
-        <w:t>git add . (</w:t>
-      </w:r>
-      <w:proofErr w:type="gramStart"/>
-      <w:r>
-        <w:t>you</w:t>
-      </w:r>
-      <w:proofErr w:type="gramEnd"/>
-      <w:r>
-        <w:t xml:space="preserve"> need to do a git add on already tracked/modified files too to put them into staging for commit)</w:t>
-      </w:r>
-      <w:r>
-        <w:br/>
-      </w:r>
+        <w:t>git add src/library/Book.java</w:t>
+      </w:r>
+      <w:r>
+        <w:br/>
+      </w:r>
+      <w:r>
+        <w:t>git add src/library/Library.java</w:t>
+      </w:r>
+      <w:r>
+        <w:br/>
+      </w:r>
+      <w:r>
+        <w:t>git add . (you need to do a git add on already tracked/modified files too to put them into staging for commit)</w:t>
+      </w:r>
+      <w:r>
+        <w:br/>
+      </w:r>
+      <w:r>
+        <w:t>git checkout HEAD hello.</w:t>
+      </w:r>
+      <w:r>
+        <w:t>java (reverts changes to a file</w:t>
+      </w:r>
+      <w:bookmarkStart w:id="0" w:name="_GoBack"/>
+      <w:bookmarkEnd w:id="0"/>
+      <w:r>
+        <w:t>)</w:t>
+      </w:r>
+    </w:p>
+    <w:p>
       <w:r>
         <w:t xml:space="preserve">git commit -m "Added </w:t>
       </w:r>
@@ -723,13 +473,8 @@
       <w:r>
         <w:br/>
       </w:r>
-      <w:proofErr w:type="gramStart"/>
-      <w:r>
-        <w:t>git</w:t>
-      </w:r>
-      <w:proofErr w:type="gramEnd"/>
-      <w:r>
-        <w:t xml:space="preserve"> push origin master  (push changes to remote repository)</w:t>
+      <w:r>
+        <w:t>git push origin master  (push changes to remote repository)</w:t>
       </w:r>
       <w:r>
         <w:br/>
@@ -754,13 +499,9 @@
       </w:r>
     </w:p>
     <w:p>
-      <w:proofErr w:type="gramStart"/>
-      <w:r>
-        <w:t>git</w:t>
-      </w:r>
-      <w:proofErr w:type="gramEnd"/>
-      <w:r>
-        <w:t xml:space="preserve"> log</w:t>
+      <w:r>
+        <w:lastRenderedPageBreak/>
+        <w:t>git log</w:t>
       </w:r>
       <w:r>
         <w:br/>
@@ -768,34 +509,11 @@
       </w:r>
       <w:r>
         <w:br/>
-      </w:r>
-      <w:proofErr w:type="gramStart"/>
-      <w:r>
-        <w:t>git</w:t>
-      </w:r>
-      <w:proofErr w:type="gramEnd"/>
-      <w:r>
-        <w:t xml:space="preserve"> –help</w:t>
-      </w:r>
-      <w:r>
-        <w:br/>
-        <w:t xml:space="preserve">git </w:t>
-      </w:r>
-      <w:proofErr w:type="spellStart"/>
-      <w:r>
-        <w:t>rm</w:t>
-      </w:r>
-      <w:proofErr w:type="spellEnd"/>
-      <w:r>
-        <w:t xml:space="preserve"> --cached ../docs/~$</w:t>
-      </w:r>
-      <w:proofErr w:type="gramStart"/>
-      <w:r>
-        <w:t>nNotes.docx  (</w:t>
-      </w:r>
-      <w:proofErr w:type="gramEnd"/>
-      <w:r>
-        <w:t>supposed to remove tracked file but didn’t work)</w:t>
+        <w:t>git –help</w:t>
+      </w:r>
+      <w:r>
+        <w:br/>
+        <w:t>git rm --cached ../docs/~$nNotes.docx  (supposed to remove tracked file but didn’t work)</w:t>
       </w:r>
     </w:p>
     <w:p/>

</xml_diff>